<commit_message>
added prototype of domain logic layer and datasource layer(with hibernate)
</commit_message>
<xml_diff>
--- a/Document/Food Delivery Online System.docx
+++ b/Document/Food Delivery Online System.docx
@@ -24,8 +24,13 @@
       <w:pPr>
         <w:jc w:val="center"/>
       </w:pPr>
-      <w:r>
-        <w:t>Wentao Li</w:t>
+      <w:proofErr w:type="spellStart"/>
+      <w:r>
+        <w:t>Wentao</w:t>
+      </w:r>
+      <w:proofErr w:type="spellEnd"/>
+      <w:r>
+        <w:t xml:space="preserve"> Li</w:t>
       </w:r>
       <w:r>
         <w:t>;</w:t>
@@ -39,9 +44,11 @@
       <w:r>
         <w:t xml:space="preserve"> </w:t>
       </w:r>
+      <w:proofErr w:type="spellStart"/>
       <w:r>
         <w:t>wentaol</w:t>
       </w:r>
+      <w:proofErr w:type="spellEnd"/>
     </w:p>
     <w:p>
       <w:pPr>
@@ -119,24 +126,54 @@
         <w:t>Two main roles of the system: restaurant and customer</w:t>
       </w:r>
     </w:p>
-    <w:p/>
-    <w:p/>
     <w:p>
       <w:pPr>
-        <w:pStyle w:val="2"/>
-      </w:pPr>
-      <w:r>
-        <w:t xml:space="preserve">Feature A – </w:t>
-      </w:r>
-      <w:r>
-        <w:t>Menu</w:t>
-      </w:r>
-      <w:r>
-        <w:t xml:space="preserve"> Management</w:t>
+        <w:pStyle w:val="a5"/>
+      </w:pPr>
+      <w:r>
+        <w:t>This system follows the definition of an enterprise system. It is involved in multiple users and features to the enterprise. It is used by food delivery business and would be helpful to manage the food delivery processes. It takes charge of critical resources, dishes and orders. Apparently, this system is able to support business goal that it makes profits and provide service to customers.</w:t>
       </w:r>
     </w:p>
     <w:p/>
     <w:p>
+      <w:pPr>
+        <w:pStyle w:val="2"/>
+      </w:pPr>
+    </w:p>
+    <w:p>
+      <w:pPr>
+        <w:pStyle w:val="2"/>
+      </w:pPr>
+    </w:p>
+    <w:p>
+      <w:pPr>
+        <w:pStyle w:val="2"/>
+      </w:pPr>
+    </w:p>
+    <w:p>
+      <w:pPr>
+        <w:pStyle w:val="2"/>
+      </w:pPr>
+      <w:r>
+        <w:t xml:space="preserve">Feature </w:t>
+      </w:r>
+      <w:proofErr w:type="gramStart"/>
+      <w:r>
+        <w:t>A</w:t>
+      </w:r>
+      <w:proofErr w:type="gramEnd"/>
+      <w:r>
+        <w:t xml:space="preserve"> – </w:t>
+      </w:r>
+      <w:r>
+        <w:t>Menu</w:t>
+      </w:r>
+      <w:r>
+        <w:t xml:space="preserve"> Management</w:t>
+      </w:r>
+    </w:p>
+    <w:p/>
+    <w:p>
       <w:r>
         <w:t xml:space="preserve">Restaurants can post new dishes </w:t>
       </w:r>
@@ -159,6 +196,7 @@
         <w:t>and description. Restaurants can also delete their dishes.</w:t>
       </w:r>
     </w:p>
+    <w:p/>
     <w:tbl>
       <w:tblPr>
         <w:tblStyle w:val="a7"/>
@@ -354,6 +392,7 @@
           </w:tcPr>
           <w:p>
             <w:r>
+              <w:lastRenderedPageBreak/>
               <w:t>Use Case ID</w:t>
             </w:r>
           </w:p>
@@ -505,7 +544,6 @@
           </w:tcPr>
           <w:p>
             <w:r>
-              <w:lastRenderedPageBreak/>
               <w:t>Use Case ID</w:t>
             </w:r>
           </w:p>
@@ -849,27 +887,6 @@
       </w:tr>
     </w:tbl>
     <w:p/>
-    <w:p/>
-    <w:p/>
-    <w:p>
-      <w:pPr>
-        <w:pStyle w:val="2"/>
-      </w:pPr>
-      <w:r>
-        <w:t>Feature B – Order Management</w:t>
-      </w:r>
-    </w:p>
-    <w:p>
-      <w:r>
-        <w:t>Customers c</w:t>
-      </w:r>
-      <w:r>
-        <w:t>an create orders. Orders can be viewed and tracked by the customer and the restaurants. Restaurants can update the state of the order (new-&gt;admitted-&gt;delivered). Orders can be deleted by restaurants</w:t>
-      </w:r>
-      <w:r>
-        <w:t xml:space="preserve"> after the food is delivered. Orders can also be deleted by customers before admitted.</w:t>
-      </w:r>
-    </w:p>
     <w:tbl>
       <w:tblPr>
         <w:tblStyle w:val="a7"/>
@@ -949,19 +966,13 @@
           </w:tcPr>
           <w:p>
             <w:r>
-              <w:t>The cust</w:t>
-            </w:r>
-            <w:r>
-              <w:t xml:space="preserve">omer would like to search for </w:t>
-            </w:r>
-            <w:r>
-              <w:t>dish</w:t>
-            </w:r>
-            <w:r>
-              <w:t>es</w:t>
-            </w:r>
-            <w:r>
-              <w:t xml:space="preserve"> in a nearby restaurant.</w:t>
+              <w:t xml:space="preserve">The customer would like to </w:t>
+            </w:r>
+            <w:r>
+              <w:t>search for dishes</w:t>
+            </w:r>
+            <w:r>
+              <w:t>.</w:t>
             </w:r>
           </w:p>
         </w:tc>
@@ -1014,7 +1025,31 @@
               </w:numPr>
             </w:pPr>
             <w:r>
-              <w:t>The user selects the location.</w:t>
+              <w:t>The u</w:t>
+            </w:r>
+            <w:r>
+              <w:t xml:space="preserve">ser optionally </w:t>
+            </w:r>
+            <w:r>
+              <w:t>selects</w:t>
+            </w:r>
+            <w:r>
+              <w:t xml:space="preserve"> </w:t>
+            </w:r>
+            <w:r>
+              <w:t>keywords, location</w:t>
+            </w:r>
+            <w:r>
+              <w:t>, price</w:t>
+            </w:r>
+            <w:r>
+              <w:t xml:space="preserve"> or </w:t>
+            </w:r>
+            <w:r>
+              <w:t>category</w:t>
+            </w:r>
+            <w:r>
+              <w:t>.</w:t>
             </w:r>
           </w:p>
           <w:p>
@@ -1026,7 +1061,7 @@
               </w:numPr>
             </w:pPr>
             <w:r>
-              <w:t>The user optionally inputs keywords, food type.</w:t>
+              <w:t>The user selects “Search”.</w:t>
             </w:r>
           </w:p>
           <w:p>
@@ -1038,28 +1073,149 @@
               </w:numPr>
             </w:pPr>
             <w:r>
-              <w:t>The user selects “Search”.</w:t>
-            </w:r>
-          </w:p>
+              <w:t xml:space="preserve">The user views the list of </w:t>
+            </w:r>
+            <w:r>
+              <w:t>dishes.</w:t>
+            </w:r>
+          </w:p>
+        </w:tc>
+      </w:tr>
+    </w:tbl>
+    <w:p/>
+    <w:p/>
+    <w:p/>
+    <w:p>
+      <w:pPr>
+        <w:pStyle w:val="2"/>
+      </w:pPr>
+      <w:r>
+        <w:t>Feature B – Order Management</w:t>
+      </w:r>
+    </w:p>
+    <w:p/>
+    <w:p>
+      <w:r>
+        <w:t>Customers c</w:t>
+      </w:r>
+      <w:r>
+        <w:t>an create orders. Orders can be viewed and tracked by the customer and the restaurants. Restaurants can update the state of the order (new-&gt;admitted-&gt;delivered). Orders can be deleted by restaurants</w:t>
+      </w:r>
+      <w:r>
+        <w:t xml:space="preserve"> after the food is delivered. Orders can also be deleted by customers before admitted.</w:t>
+      </w:r>
+    </w:p>
+    <w:p/>
+    <w:p/>
+    <w:tbl>
+      <w:tblPr>
+        <w:tblStyle w:val="a7"/>
+        <w:tblW w:w="0" w:type="auto"/>
+        <w:tblBorders>
+          <w:top w:val="single" w:sz="4" w:space="0" w:color="4F81BD" w:themeColor="accent1"/>
+          <w:left w:val="single" w:sz="4" w:space="0" w:color="4F81BD" w:themeColor="accent1"/>
+          <w:bottom w:val="single" w:sz="4" w:space="0" w:color="4F81BD" w:themeColor="accent1"/>
+          <w:right w:val="single" w:sz="4" w:space="0" w:color="4F81BD" w:themeColor="accent1"/>
+          <w:insideH w:val="single" w:sz="4" w:space="0" w:color="4F81BD" w:themeColor="accent1"/>
+          <w:insideV w:val="single" w:sz="4" w:space="0" w:color="4F81BD" w:themeColor="accent1"/>
+        </w:tblBorders>
+        <w:tblLook w:val="04A0" w:firstRow="1" w:lastRow="0" w:firstColumn="1" w:lastColumn="0" w:noHBand="0" w:noVBand="1"/>
+      </w:tblPr>
+      <w:tblGrid>
+        <w:gridCol w:w="1526"/>
+        <w:gridCol w:w="7716"/>
+      </w:tblGrid>
+      <w:tr>
+        <w:tc>
+          <w:tcPr>
+            <w:tcW w:w="1526" w:type="dxa"/>
+          </w:tcPr>
+          <w:p>
+            <w:r>
+              <w:t>Use Case ID</w:t>
+            </w:r>
+          </w:p>
+        </w:tc>
+        <w:tc>
+          <w:tcPr>
+            <w:tcW w:w="7716" w:type="dxa"/>
+          </w:tcPr>
+          <w:p>
+            <w:r>
+              <w:t>UC06</w:t>
+            </w:r>
+          </w:p>
+        </w:tc>
+      </w:tr>
+      <w:tr>
+        <w:tc>
+          <w:tcPr>
+            <w:tcW w:w="1526" w:type="dxa"/>
+          </w:tcPr>
+          <w:p>
+            <w:r>
+              <w:t>Actor</w:t>
+            </w:r>
+          </w:p>
+        </w:tc>
+        <w:tc>
+          <w:tcPr>
+            <w:tcW w:w="7716" w:type="dxa"/>
+          </w:tcPr>
+          <w:p>
+            <w:r>
+              <w:t>Customer</w:t>
+            </w:r>
+          </w:p>
+        </w:tc>
+      </w:tr>
+      <w:tr>
+        <w:tc>
+          <w:tcPr>
+            <w:tcW w:w="1526" w:type="dxa"/>
+          </w:tcPr>
+          <w:p>
+            <w:r>
+              <w:t>Description</w:t>
+            </w:r>
+          </w:p>
+        </w:tc>
+        <w:tc>
+          <w:tcPr>
+            <w:tcW w:w="7716" w:type="dxa"/>
+          </w:tcPr>
+          <w:p>
+            <w:r>
+              <w:t>The customer would like to create an order.</w:t>
+            </w:r>
+          </w:p>
+        </w:tc>
+      </w:tr>
+      <w:tr>
+        <w:tc>
+          <w:tcPr>
+            <w:tcW w:w="1526" w:type="dxa"/>
+          </w:tcPr>
+          <w:p>
+            <w:r>
+              <w:t>Procedures</w:t>
+            </w:r>
+          </w:p>
+        </w:tc>
+        <w:tc>
+          <w:tcPr>
+            <w:tcW w:w="7716" w:type="dxa"/>
+          </w:tcPr>
           <w:p>
             <w:pPr>
               <w:pStyle w:val="a4"/>
               <w:numPr>
                 <w:ilvl w:val="0"/>
-                <w:numId w:val="9"/>
+                <w:numId w:val="10"/>
               </w:numPr>
             </w:pPr>
             <w:r>
-              <w:t>The user view</w:t>
-            </w:r>
-            <w:r>
-              <w:t>s</w:t>
-            </w:r>
-            <w:r>
-              <w:t xml:space="preserve"> the list of restaurant and select one of </w:t>
-            </w:r>
-            <w:r>
-              <w:t>them.</w:t>
+              <w:t>The user logs into the system.</w:t>
             </w:r>
           </w:p>
           <w:p>
@@ -1067,11 +1223,47 @@
               <w:pStyle w:val="a4"/>
               <w:numPr>
                 <w:ilvl w:val="0"/>
-                <w:numId w:val="9"/>
+                <w:numId w:val="10"/>
               </w:numPr>
             </w:pPr>
             <w:r>
-              <w:t>The user views the dishes on the menu.</w:t>
+              <w:t>The user selects a dish.</w:t>
+            </w:r>
+          </w:p>
+          <w:p>
+            <w:pPr>
+              <w:pStyle w:val="a4"/>
+              <w:numPr>
+                <w:ilvl w:val="0"/>
+                <w:numId w:val="10"/>
+              </w:numPr>
+            </w:pPr>
+            <w:r>
+              <w:t>The user selects “Create Order”.</w:t>
+            </w:r>
+          </w:p>
+          <w:p>
+            <w:pPr>
+              <w:pStyle w:val="a4"/>
+              <w:numPr>
+                <w:ilvl w:val="0"/>
+                <w:numId w:val="10"/>
+              </w:numPr>
+            </w:pPr>
+            <w:r>
+              <w:t>The user inputs address, phone number, amount of dishes and payment method.</w:t>
+            </w:r>
+          </w:p>
+          <w:p>
+            <w:pPr>
+              <w:pStyle w:val="a4"/>
+              <w:numPr>
+                <w:ilvl w:val="0"/>
+                <w:numId w:val="10"/>
+              </w:numPr>
+            </w:pPr>
+            <w:r>
+              <w:t>The user selects “Submit”.</w:t>
             </w:r>
           </w:p>
         </w:tc>
@@ -1113,7 +1305,7 @@
           </w:tcPr>
           <w:p>
             <w:r>
-              <w:t>UC06</w:t>
+              <w:t>UC07</w:t>
             </w:r>
           </w:p>
         </w:tc>
@@ -1135,7 +1327,7 @@
           </w:tcPr>
           <w:p>
             <w:r>
-              <w:t>Customer</w:t>
+              <w:t>Restaurant user/Customer</w:t>
             </w:r>
           </w:p>
         </w:tc>
@@ -1157,7 +1349,7 @@
           </w:tcPr>
           <w:p>
             <w:r>
-              <w:t>The customer would like to create an order.</w:t>
+              <w:t>The user would like to view their orders.</w:t>
             </w:r>
           </w:p>
         </w:tc>
@@ -1182,7 +1374,7 @@
               <w:pStyle w:val="a4"/>
               <w:numPr>
                 <w:ilvl w:val="0"/>
-                <w:numId w:val="10"/>
+                <w:numId w:val="11"/>
               </w:numPr>
             </w:pPr>
             <w:r>
@@ -1194,11 +1386,11 @@
               <w:pStyle w:val="a4"/>
               <w:numPr>
                 <w:ilvl w:val="0"/>
-                <w:numId w:val="10"/>
+                <w:numId w:val="11"/>
               </w:numPr>
             </w:pPr>
             <w:r>
-              <w:t>The user selects a dish.</w:t>
+              <w:t>The user selects “My Order”.</w:t>
             </w:r>
           </w:p>
           <w:p>
@@ -1206,11 +1398,11 @@
               <w:pStyle w:val="a4"/>
               <w:numPr>
                 <w:ilvl w:val="0"/>
-                <w:numId w:val="10"/>
+                <w:numId w:val="11"/>
               </w:numPr>
             </w:pPr>
             <w:r>
-              <w:t>The user selects “Create Order”.</w:t>
+              <w:t>The user views the list of their orders.</w:t>
             </w:r>
           </w:p>
           <w:p>
@@ -1218,11 +1410,11 @@
               <w:pStyle w:val="a4"/>
               <w:numPr>
                 <w:ilvl w:val="0"/>
-                <w:numId w:val="10"/>
+                <w:numId w:val="11"/>
               </w:numPr>
             </w:pPr>
             <w:r>
-              <w:t>The user inputs address, phone number, amount of dishes and payment method.</w:t>
+              <w:t>The user selects one of the orders.</w:t>
             </w:r>
           </w:p>
           <w:p>
@@ -1230,11 +1422,11 @@
               <w:pStyle w:val="a4"/>
               <w:numPr>
                 <w:ilvl w:val="0"/>
-                <w:numId w:val="10"/>
+                <w:numId w:val="11"/>
               </w:numPr>
             </w:pPr>
             <w:r>
-              <w:t>The user selects “Submit”.</w:t>
+              <w:t>The user views the detail of the selected order.</w:t>
             </w:r>
           </w:p>
         </w:tc>
@@ -1276,7 +1468,7 @@
           </w:tcPr>
           <w:p>
             <w:r>
-              <w:t>UC07</w:t>
+              <w:t>UC08</w:t>
             </w:r>
           </w:p>
         </w:tc>
@@ -1298,7 +1490,7 @@
           </w:tcPr>
           <w:p>
             <w:r>
-              <w:t>Restaurant user/Customer</w:t>
+              <w:t xml:space="preserve">Customer </w:t>
             </w:r>
           </w:p>
         </w:tc>
@@ -1320,7 +1512,7 @@
           </w:tcPr>
           <w:p>
             <w:r>
-              <w:t>The user would like to view their orders.</w:t>
+              <w:t>The customer would like to cancel an order.</w:t>
             </w:r>
           </w:p>
         </w:tc>
@@ -1345,7 +1537,7 @@
               <w:pStyle w:val="a4"/>
               <w:numPr>
                 <w:ilvl w:val="0"/>
-                <w:numId w:val="11"/>
+                <w:numId w:val="13"/>
               </w:numPr>
             </w:pPr>
             <w:r>
@@ -1357,7 +1549,7 @@
               <w:pStyle w:val="a4"/>
               <w:numPr>
                 <w:ilvl w:val="0"/>
-                <w:numId w:val="11"/>
+                <w:numId w:val="13"/>
               </w:numPr>
             </w:pPr>
             <w:r>
@@ -1369,7 +1561,7 @@
               <w:pStyle w:val="a4"/>
               <w:numPr>
                 <w:ilvl w:val="0"/>
-                <w:numId w:val="11"/>
+                <w:numId w:val="13"/>
               </w:numPr>
             </w:pPr>
             <w:r>
@@ -1381,11 +1573,11 @@
               <w:pStyle w:val="a4"/>
               <w:numPr>
                 <w:ilvl w:val="0"/>
-                <w:numId w:val="11"/>
+                <w:numId w:val="13"/>
               </w:numPr>
             </w:pPr>
             <w:r>
-              <w:t>The user selects one of the orders.</w:t>
+              <w:t>The user selects one of the orders of which state is “new”.</w:t>
             </w:r>
           </w:p>
           <w:p>
@@ -1393,11 +1585,11 @@
               <w:pStyle w:val="a4"/>
               <w:numPr>
                 <w:ilvl w:val="0"/>
-                <w:numId w:val="11"/>
+                <w:numId w:val="13"/>
               </w:numPr>
             </w:pPr>
             <w:r>
-              <w:t>The user views the detail of the selected order.</w:t>
+              <w:t>The user selects “Cancel Order”.</w:t>
             </w:r>
           </w:p>
         </w:tc>
@@ -1439,7 +1631,7 @@
           </w:tcPr>
           <w:p>
             <w:r>
-              <w:t>UC08</w:t>
+              <w:t>UC09</w:t>
             </w:r>
           </w:p>
         </w:tc>
@@ -1461,7 +1653,7 @@
           </w:tcPr>
           <w:p>
             <w:r>
-              <w:t xml:space="preserve">Customer </w:t>
+              <w:t>Restaurant user</w:t>
             </w:r>
           </w:p>
         </w:tc>
@@ -1483,7 +1675,7 @@
           </w:tcPr>
           <w:p>
             <w:r>
-              <w:t>The customer would like to cancel an order.</w:t>
+              <w:t>The restaurant user would like to update the state of an order.</w:t>
             </w:r>
           </w:p>
         </w:tc>
@@ -1508,7 +1700,7 @@
               <w:pStyle w:val="a4"/>
               <w:numPr>
                 <w:ilvl w:val="0"/>
-                <w:numId w:val="13"/>
+                <w:numId w:val="14"/>
               </w:numPr>
             </w:pPr>
             <w:r>
@@ -1520,7 +1712,7 @@
               <w:pStyle w:val="a4"/>
               <w:numPr>
                 <w:ilvl w:val="0"/>
-                <w:numId w:val="13"/>
+                <w:numId w:val="14"/>
               </w:numPr>
             </w:pPr>
             <w:r>
@@ -1532,7 +1724,7 @@
               <w:pStyle w:val="a4"/>
               <w:numPr>
                 <w:ilvl w:val="0"/>
-                <w:numId w:val="13"/>
+                <w:numId w:val="14"/>
               </w:numPr>
             </w:pPr>
             <w:r>
@@ -1544,17 +1736,11 @@
               <w:pStyle w:val="a4"/>
               <w:numPr>
                 <w:ilvl w:val="0"/>
-                <w:numId w:val="13"/>
+                <w:numId w:val="14"/>
               </w:numPr>
             </w:pPr>
             <w:r>
-              <w:t>The user selects one of the orders</w:t>
-            </w:r>
-            <w:r>
-              <w:t xml:space="preserve"> of which state is “new”</w:t>
-            </w:r>
-            <w:r>
-              <w:t>.</w:t>
+              <w:t>The user selects one of the orders.</w:t>
             </w:r>
           </w:p>
           <w:p>
@@ -1562,19 +1748,43 @@
               <w:pStyle w:val="a4"/>
               <w:numPr>
                 <w:ilvl w:val="0"/>
-                <w:numId w:val="13"/>
+                <w:numId w:val="14"/>
               </w:numPr>
             </w:pPr>
             <w:r>
-              <w:t xml:space="preserve">The user </w:t>
-            </w:r>
-            <w:r>
-              <w:t>selects “Cancel Order”.</w:t>
+              <w:t>The user selects “Update Order”</w:t>
+            </w:r>
+          </w:p>
+          <w:p>
+            <w:pPr>
+              <w:pStyle w:val="a4"/>
+              <w:numPr>
+                <w:ilvl w:val="0"/>
+                <w:numId w:val="14"/>
+              </w:numPr>
+            </w:pPr>
+            <w:r>
+              <w:t>The user selects the state of the Order.</w:t>
+            </w:r>
+          </w:p>
+          <w:p>
+            <w:pPr>
+              <w:pStyle w:val="a4"/>
+              <w:numPr>
+                <w:ilvl w:val="0"/>
+                <w:numId w:val="14"/>
+              </w:numPr>
+            </w:pPr>
+            <w:r>
+              <w:t>The user selects “Submit”.</w:t>
             </w:r>
           </w:p>
         </w:tc>
       </w:tr>
     </w:tbl>
+    <w:p/>
+    <w:p/>
+    <w:p/>
     <w:p/>
     <w:tbl>
       <w:tblPr>
@@ -1601,196 +1811,7 @@
           </w:tcPr>
           <w:p>
             <w:r>
-              <w:t>Use Case ID</w:t>
-            </w:r>
-          </w:p>
-        </w:tc>
-        <w:tc>
-          <w:tcPr>
-            <w:tcW w:w="7716" w:type="dxa"/>
-          </w:tcPr>
-          <w:p>
-            <w:r>
-              <w:t>UC09</w:t>
-            </w:r>
-          </w:p>
-        </w:tc>
-      </w:tr>
-      <w:tr>
-        <w:tc>
-          <w:tcPr>
-            <w:tcW w:w="1526" w:type="dxa"/>
-          </w:tcPr>
-          <w:p>
-            <w:r>
-              <w:t>Actor</w:t>
-            </w:r>
-          </w:p>
-        </w:tc>
-        <w:tc>
-          <w:tcPr>
-            <w:tcW w:w="7716" w:type="dxa"/>
-          </w:tcPr>
-          <w:p>
-            <w:r>
-              <w:t>Restaurant user</w:t>
-            </w:r>
-          </w:p>
-        </w:tc>
-      </w:tr>
-      <w:tr>
-        <w:tc>
-          <w:tcPr>
-            <w:tcW w:w="1526" w:type="dxa"/>
-          </w:tcPr>
-          <w:p>
-            <w:r>
-              <w:t>Description</w:t>
-            </w:r>
-          </w:p>
-        </w:tc>
-        <w:tc>
-          <w:tcPr>
-            <w:tcW w:w="7716" w:type="dxa"/>
-          </w:tcPr>
-          <w:p>
-            <w:r>
-              <w:t>The restaurant user would like to update the state of an order.</w:t>
-            </w:r>
-          </w:p>
-        </w:tc>
-      </w:tr>
-      <w:tr>
-        <w:tc>
-          <w:tcPr>
-            <w:tcW w:w="1526" w:type="dxa"/>
-          </w:tcPr>
-          <w:p>
-            <w:r>
-              <w:t>Procedures</w:t>
-            </w:r>
-          </w:p>
-        </w:tc>
-        <w:tc>
-          <w:tcPr>
-            <w:tcW w:w="7716" w:type="dxa"/>
-          </w:tcPr>
-          <w:p>
-            <w:pPr>
-              <w:pStyle w:val="a4"/>
-              <w:numPr>
-                <w:ilvl w:val="0"/>
-                <w:numId w:val="14"/>
-              </w:numPr>
-            </w:pPr>
-            <w:r>
-              <w:t>The user logs into the system.</w:t>
-            </w:r>
-          </w:p>
-          <w:p>
-            <w:pPr>
-              <w:pStyle w:val="a4"/>
-              <w:numPr>
-                <w:ilvl w:val="0"/>
-                <w:numId w:val="14"/>
-              </w:numPr>
-            </w:pPr>
-            <w:r>
-              <w:t>The user selects “My Order”.</w:t>
-            </w:r>
-          </w:p>
-          <w:p>
-            <w:pPr>
-              <w:pStyle w:val="a4"/>
-              <w:numPr>
-                <w:ilvl w:val="0"/>
-                <w:numId w:val="14"/>
-              </w:numPr>
-            </w:pPr>
-            <w:r>
-              <w:t>The user views the list of their orders.</w:t>
-            </w:r>
-          </w:p>
-          <w:p>
-            <w:pPr>
-              <w:pStyle w:val="a4"/>
-              <w:numPr>
-                <w:ilvl w:val="0"/>
-                <w:numId w:val="14"/>
-              </w:numPr>
-            </w:pPr>
-            <w:r>
-              <w:t>The user selects one of the orders.</w:t>
-            </w:r>
-          </w:p>
-          <w:p>
-            <w:pPr>
-              <w:pStyle w:val="a4"/>
-              <w:numPr>
-                <w:ilvl w:val="0"/>
-                <w:numId w:val="14"/>
-              </w:numPr>
-            </w:pPr>
-            <w:r>
-              <w:t xml:space="preserve">The user </w:t>
-            </w:r>
-            <w:r>
-              <w:t>selects “Update Order”</w:t>
-            </w:r>
-          </w:p>
-          <w:p>
-            <w:pPr>
-              <w:pStyle w:val="a4"/>
-              <w:numPr>
-                <w:ilvl w:val="0"/>
-                <w:numId w:val="14"/>
-              </w:numPr>
-            </w:pPr>
-            <w:r>
-              <w:t>The user selects the state of the Order.</w:t>
-            </w:r>
-          </w:p>
-          <w:p>
-            <w:pPr>
-              <w:pStyle w:val="a4"/>
-              <w:numPr>
-                <w:ilvl w:val="0"/>
-                <w:numId w:val="14"/>
-              </w:numPr>
-            </w:pPr>
-            <w:r>
-              <w:t>The user selects “Submit”.</w:t>
-            </w:r>
-          </w:p>
-        </w:tc>
-      </w:tr>
-    </w:tbl>
-    <w:p/>
-    <w:tbl>
-      <w:tblPr>
-        <w:tblStyle w:val="a7"/>
-        <w:tblW w:w="0" w:type="auto"/>
-        <w:tblBorders>
-          <w:top w:val="single" w:sz="4" w:space="0" w:color="4F81BD" w:themeColor="accent1"/>
-          <w:left w:val="single" w:sz="4" w:space="0" w:color="4F81BD" w:themeColor="accent1"/>
-          <w:bottom w:val="single" w:sz="4" w:space="0" w:color="4F81BD" w:themeColor="accent1"/>
-          <w:right w:val="single" w:sz="4" w:space="0" w:color="4F81BD" w:themeColor="accent1"/>
-          <w:insideH w:val="single" w:sz="4" w:space="0" w:color="4F81BD" w:themeColor="accent1"/>
-          <w:insideV w:val="single" w:sz="4" w:space="0" w:color="4F81BD" w:themeColor="accent1"/>
-        </w:tblBorders>
-        <w:tblLook w:val="04A0" w:firstRow="1" w:lastRow="0" w:firstColumn="1" w:lastColumn="0" w:noHBand="0" w:noVBand="1"/>
-      </w:tblPr>
-      <w:tblGrid>
-        <w:gridCol w:w="1526"/>
-        <w:gridCol w:w="7716"/>
-      </w:tblGrid>
-      <w:tr>
-        <w:tc>
-          <w:tcPr>
-            <w:tcW w:w="1526" w:type="dxa"/>
-          </w:tcPr>
-          <w:p>
-            <w:r>
+              <w:lastRenderedPageBreak/>
               <w:t>Use Case ID</w:t>
             </w:r>
           </w:p>
@@ -1802,7 +1823,6 @@
           <w:p>
             <w:pPr>
               <w:rPr>
-                <w:rFonts w:hint="eastAsia"/>
                 <w:lang w:eastAsia="zh-CN"/>
               </w:rPr>
             </w:pPr>
@@ -1937,13 +1957,7 @@
               </w:numPr>
             </w:pPr>
             <w:r>
-              <w:t>The user selects one of the orders of which state is “</w:t>
-            </w:r>
-            <w:r>
-              <w:t>delivered</w:t>
-            </w:r>
-            <w:r>
-              <w:t>”.</w:t>
+              <w:t>The user selects one of the orders of which state is “delivered”.</w:t>
             </w:r>
           </w:p>
           <w:p>
@@ -1955,24 +1969,118 @@
               </w:numPr>
             </w:pPr>
             <w:r>
-              <w:t>The user selects “</w:t>
-            </w:r>
-            <w:r>
-              <w:t>Delete</w:t>
-            </w:r>
-            <w:r>
-              <w:t xml:space="preserve"> Order”.</w:t>
+              <w:t>The user selects “Delete Order”.</w:t>
             </w:r>
           </w:p>
         </w:tc>
       </w:tr>
     </w:tbl>
     <w:p/>
+    <w:p>
+      <w:pPr>
+        <w:pStyle w:val="2"/>
+      </w:pPr>
+      <w:r>
+        <w:t>Use case diagram:</w:t>
+      </w:r>
+    </w:p>
     <w:p/>
     <w:p>
+      <w:r>
+        <w:rPr>
+          <w:noProof/>
+          <w:lang w:eastAsia="zh-CN"/>
+        </w:rPr>
+        <w:drawing>
+          <wp:inline distT="0" distB="0" distL="0" distR="0" wp14:anchorId="55E9B473" wp14:editId="62086454">
+            <wp:extent cx="5731510" cy="4909185"/>
+            <wp:effectExtent l="0" t="0" r="2540" b="5715"/>
+            <wp:docPr id="1" name="图片 1"/>
+            <wp:cNvGraphicFramePr>
+              <a:graphicFrameLocks xmlns:a="http://schemas.openxmlformats.org/drawingml/2006/main" noChangeAspect="1"/>
+            </wp:cNvGraphicFramePr>
+            <a:graphic xmlns:a="http://schemas.openxmlformats.org/drawingml/2006/main">
+              <a:graphicData uri="http://schemas.openxmlformats.org/drawingml/2006/picture">
+                <pic:pic xmlns:pic="http://schemas.openxmlformats.org/drawingml/2006/picture">
+                  <pic:nvPicPr>
+                    <pic:cNvPr id="1" name=""/>
+                    <pic:cNvPicPr/>
+                  </pic:nvPicPr>
+                  <pic:blipFill>
+                    <a:blip r:embed="rId5"/>
+                    <a:stretch>
+                      <a:fillRect/>
+                    </a:stretch>
+                  </pic:blipFill>
+                  <pic:spPr>
+                    <a:xfrm>
+                      <a:off x="0" y="0"/>
+                      <a:ext cx="5731510" cy="4909185"/>
+                    </a:xfrm>
+                    <a:prstGeom prst="rect">
+                      <a:avLst/>
+                    </a:prstGeom>
+                  </pic:spPr>
+                </pic:pic>
+              </a:graphicData>
+            </a:graphic>
+          </wp:inline>
+        </w:drawing>
+      </w:r>
+      <w:bookmarkStart w:id="0" w:name="_GoBack"/>
+      <w:bookmarkEnd w:id="0"/>
+    </w:p>
+    <w:p/>
+    <w:p>
       <w:pPr>
         <w:pStyle w:val="2"/>
-      </w:pPr>
+        <w:rPr>
+          <w:rFonts w:hint="eastAsia"/>
+          <w:lang w:eastAsia="zh-CN"/>
+        </w:rPr>
+      </w:pPr>
+      <w:r>
+        <w:rPr>
+          <w:noProof/>
+          <w:lang w:eastAsia="zh-CN"/>
+        </w:rPr>
+        <w:lastRenderedPageBreak/>
+        <w:drawing>
+          <wp:inline distT="0" distB="0" distL="0" distR="0" wp14:anchorId="7F90A80D" wp14:editId="0EA025A5">
+            <wp:extent cx="5731510" cy="5869940"/>
+            <wp:effectExtent l="0" t="0" r="2540" b="0"/>
+            <wp:docPr id="4" name="图片 4"/>
+            <wp:cNvGraphicFramePr>
+              <a:graphicFrameLocks xmlns:a="http://schemas.openxmlformats.org/drawingml/2006/main" noChangeAspect="1"/>
+            </wp:cNvGraphicFramePr>
+            <a:graphic xmlns:a="http://schemas.openxmlformats.org/drawingml/2006/main">
+              <a:graphicData uri="http://schemas.openxmlformats.org/drawingml/2006/picture">
+                <pic:pic xmlns:pic="http://schemas.openxmlformats.org/drawingml/2006/picture">
+                  <pic:nvPicPr>
+                    <pic:cNvPr id="1" name=""/>
+                    <pic:cNvPicPr/>
+                  </pic:nvPicPr>
+                  <pic:blipFill>
+                    <a:blip r:embed="rId6"/>
+                    <a:stretch>
+                      <a:fillRect/>
+                    </a:stretch>
+                  </pic:blipFill>
+                  <pic:spPr>
+                    <a:xfrm>
+                      <a:off x="0" y="0"/>
+                      <a:ext cx="5731510" cy="5869940"/>
+                    </a:xfrm>
+                    <a:prstGeom prst="rect">
+                      <a:avLst/>
+                    </a:prstGeom>
+                  </pic:spPr>
+                </pic:pic>
+              </a:graphicData>
+            </a:graphic>
+          </wp:inline>
+        </w:drawing>
+      </w:r>
     </w:p>
     <w:p>
       <w:pPr>
@@ -1989,10 +2097,121 @@
         <w:pStyle w:val="2"/>
       </w:pPr>
       <w:r>
-        <w:t>Concurrency Issue:</w:t>
+        <w:t>P</w:t>
+      </w:r>
+      <w:r>
+        <w:t xml:space="preserve">roperties of enterprise systems </w:t>
       </w:r>
     </w:p>
-    <w:p/>
+    <w:p>
+      <w:pPr>
+        <w:pStyle w:val="3"/>
+        <w:rPr>
+          <w:lang w:eastAsia="zh-CN"/>
+        </w:rPr>
+      </w:pPr>
+      <w:r>
+        <w:rPr>
+          <w:rFonts w:hint="eastAsia"/>
+          <w:lang w:eastAsia="zh-CN"/>
+        </w:rPr>
+        <w:t>Persistent</w:t>
+      </w:r>
+      <w:r>
+        <w:rPr>
+          <w:lang w:eastAsia="zh-CN"/>
+        </w:rPr>
+        <w:t xml:space="preserve"> d</w:t>
+      </w:r>
+      <w:r>
+        <w:rPr>
+          <w:lang w:eastAsia="zh-CN"/>
+        </w:rPr>
+        <w:t>ata</w:t>
+      </w:r>
+      <w:r>
+        <w:rPr>
+          <w:rFonts w:hint="eastAsia"/>
+          <w:lang w:eastAsia="zh-CN"/>
+        </w:rPr>
+        <w:t>：</w:t>
+      </w:r>
+    </w:p>
+    <w:p>
+      <w:pPr>
+        <w:ind w:left="720"/>
+        <w:rPr>
+          <w:lang w:eastAsia="zh-CN"/>
+        </w:rPr>
+      </w:pPr>
+      <w:r>
+        <w:rPr>
+          <w:lang w:eastAsia="zh-CN"/>
+        </w:rPr>
+        <w:t>Data in this system should be remain persistent. The data might be used to calculate long term profit. Although the price can be modified, the price on the order should not be changed before it is completed.</w:t>
+      </w:r>
+    </w:p>
+    <w:p>
+      <w:pPr>
+        <w:pStyle w:val="3"/>
+        <w:rPr>
+          <w:lang w:eastAsia="zh-CN"/>
+        </w:rPr>
+      </w:pPr>
+      <w:r>
+        <w:rPr>
+          <w:lang w:eastAsia="zh-CN"/>
+        </w:rPr>
+        <w:t>A lot of Data:</w:t>
+      </w:r>
+    </w:p>
+    <w:p>
+      <w:pPr>
+        <w:rPr>
+          <w:lang w:eastAsia="zh-CN"/>
+        </w:rPr>
+      </w:pPr>
+      <w:r>
+        <w:rPr>
+          <w:lang w:eastAsia="zh-CN"/>
+        </w:rPr>
+        <w:tab/>
+        <w:t xml:space="preserve">This system can be used by many restaurant and customers.  Therefore the amount of data </w:t>
+      </w:r>
+      <w:r>
+        <w:rPr>
+          <w:lang w:eastAsia="zh-CN"/>
+        </w:rPr>
+        <w:tab/>
+        <w:t>can be very large. The system should use a database to manage the data.</w:t>
+      </w:r>
+    </w:p>
+    <w:p>
+      <w:pPr>
+        <w:pStyle w:val="3"/>
+      </w:pPr>
+      <w:r>
+        <w:lastRenderedPageBreak/>
+        <w:t xml:space="preserve">Concurrency </w:t>
+      </w:r>
+      <w:r>
+        <w:rPr>
+          <w:rFonts w:hint="eastAsia"/>
+          <w:lang w:eastAsia="zh-CN"/>
+        </w:rPr>
+        <w:t>a</w:t>
+      </w:r>
+      <w:r>
+        <w:rPr>
+          <w:rFonts w:hint="eastAsia"/>
+          <w:lang w:eastAsia="zh-CN"/>
+        </w:rPr>
+        <w:t>ccess</w:t>
+      </w:r>
+      <w:r>
+        <w:t>:</w:t>
+      </w:r>
+    </w:p>
     <w:p>
       <w:pPr>
         <w:pStyle w:val="a4"/>
@@ -2004,8 +2223,6 @@
       <w:r>
         <w:t>The restaurant is able to modify the in stock number of a dish. The number will be also modified when a customer submit an order. There would be a concurrency issue when a customer is trying to submit an order while the restaurant is modifying the in stock number or trying to delete the dish.</w:t>
       </w:r>
-      <w:bookmarkStart w:id="0" w:name="_GoBack"/>
-      <w:bookmarkEnd w:id="0"/>
     </w:p>
     <w:p>
       <w:pPr>
@@ -2021,11 +2238,138 @@
     </w:p>
     <w:p>
       <w:pPr>
+        <w:pStyle w:val="3"/>
         <w:rPr>
-          <w:rFonts w:hint="eastAsia"/>
           <w:lang w:eastAsia="zh-CN"/>
         </w:rPr>
       </w:pPr>
+      <w:r>
+        <w:rPr>
+          <w:lang w:eastAsia="zh-CN"/>
+        </w:rPr>
+        <w:t>Many user interface:</w:t>
+      </w:r>
+    </w:p>
+    <w:p>
+      <w:pPr>
+        <w:rPr>
+          <w:lang w:eastAsia="zh-CN"/>
+        </w:rPr>
+      </w:pPr>
+      <w:r>
+        <w:rPr>
+          <w:lang w:eastAsia="zh-CN"/>
+        </w:rPr>
+        <w:tab/>
+        <w:t xml:space="preserve">Currently there are two user types with different use cases. The user interface would be </w:t>
+      </w:r>
+      <w:r>
+        <w:rPr>
+          <w:lang w:eastAsia="zh-CN"/>
+        </w:rPr>
+        <w:tab/>
+      </w:r>
+      <w:r>
+        <w:rPr>
+          <w:lang w:eastAsia="zh-CN"/>
+        </w:rPr>
+        <w:tab/>
+        <w:t>different. There might be other user types for the system to expand such as ‘</w:t>
+      </w:r>
+      <w:r>
+        <w:rPr>
+          <w:lang w:eastAsia="zh-CN"/>
+        </w:rPr>
+        <w:t>system admin</w:t>
+      </w:r>
+      <w:r>
+        <w:rPr>
+          <w:lang w:eastAsia="zh-CN"/>
+        </w:rPr>
+        <w:t>’</w:t>
+      </w:r>
+      <w:r>
+        <w:rPr>
+          <w:lang w:eastAsia="zh-CN"/>
+        </w:rPr>
+        <w:t xml:space="preserve"> </w:t>
+      </w:r>
+      <w:r>
+        <w:rPr>
+          <w:lang w:eastAsia="zh-CN"/>
+        </w:rPr>
+        <w:tab/>
+        <w:t>or ‘’express company”.</w:t>
+      </w:r>
+    </w:p>
+    <w:p>
+      <w:pPr>
+        <w:pStyle w:val="3"/>
+        <w:rPr>
+          <w:lang w:eastAsia="zh-CN"/>
+        </w:rPr>
+      </w:pPr>
+      <w:r>
+        <w:rPr>
+          <w:lang w:eastAsia="zh-CN"/>
+        </w:rPr>
+        <w:t>Build on business logic:</w:t>
+      </w:r>
+    </w:p>
+    <w:p>
+      <w:pPr>
+        <w:ind w:left="720"/>
+        <w:rPr>
+          <w:lang w:eastAsia="zh-CN"/>
+        </w:rPr>
+      </w:pPr>
+      <w:r>
+        <w:rPr>
+          <w:lang w:eastAsia="zh-CN"/>
+        </w:rPr>
+        <w:t>The process of the order is one kind of business logic. For example, a user can only cancel the order before it is admitted by restaurant. This process should be handled by the system.</w:t>
+      </w:r>
+    </w:p>
+    <w:p>
+      <w:pPr>
+        <w:pStyle w:val="3"/>
+        <w:rPr>
+          <w:lang w:eastAsia="zh-CN"/>
+        </w:rPr>
+      </w:pPr>
+      <w:r>
+        <w:rPr>
+          <w:lang w:eastAsia="zh-CN"/>
+        </w:rPr>
+        <w:t>Integrate with other enterprise systems:</w:t>
+      </w:r>
+    </w:p>
+    <w:p>
+      <w:pPr>
+        <w:rPr>
+          <w:lang w:eastAsia="zh-CN"/>
+        </w:rPr>
+      </w:pPr>
+      <w:r>
+        <w:rPr>
+          <w:lang w:eastAsia="zh-CN"/>
+        </w:rPr>
+        <w:tab/>
+        <w:t xml:space="preserve">This system can be integrated with accounting systems (to calculation profit), or payroll </w:t>
+      </w:r>
+      <w:r>
+        <w:rPr>
+          <w:lang w:eastAsia="zh-CN"/>
+        </w:rPr>
+        <w:tab/>
+      </w:r>
+      <w:r>
+        <w:rPr>
+          <w:lang w:eastAsia="zh-CN"/>
+        </w:rPr>
+        <w:tab/>
+        <w:t>system (to record workload of delivers).</w:t>
+      </w:r>
     </w:p>
     <w:p/>
     <w:sectPr>
@@ -3929,6 +4273,28 @@
       <w:color w:val="365F91" w:themeColor="accent1" w:themeShade="BF"/>
       <w:sz w:val="26"/>
       <w:szCs w:val="26"/>
+    </w:rPr>
+  </w:style>
+  <w:style w:type="paragraph" w:styleId="3">
+    <w:name w:val="heading 3"/>
+    <w:basedOn w:val="a"/>
+    <w:next w:val="a"/>
+    <w:link w:val="3Char"/>
+    <w:uiPriority w:val="9"/>
+    <w:unhideWhenUsed/>
+    <w:qFormat/>
+    <w:rsid w:val="00B3592C"/>
+    <w:pPr>
+      <w:keepNext/>
+      <w:keepLines/>
+      <w:spacing w:before="40" w:after="0"/>
+      <w:outlineLvl w:val="2"/>
+    </w:pPr>
+    <w:rPr>
+      <w:rFonts w:asciiTheme="majorHAnsi" w:eastAsiaTheme="majorEastAsia" w:hAnsiTheme="majorHAnsi" w:cstheme="majorBidi"/>
+      <w:color w:val="243F60" w:themeColor="accent1" w:themeShade="7F"/>
+      <w:sz w:val="24"/>
+      <w:szCs w:val="24"/>
     </w:rPr>
   </w:style>
   <w:style w:type="character" w:default="1" w:styleId="a0">
@@ -4631,6 +4997,19 @@
       </w:tblCellMar>
     </w:tblPr>
   </w:style>
+  <w:style w:type="character" w:customStyle="1" w:styleId="3Char">
+    <w:name w:val="标题 3 Char"/>
+    <w:basedOn w:val="a0"/>
+    <w:link w:val="3"/>
+    <w:uiPriority w:val="9"/>
+    <w:rsid w:val="00B3592C"/>
+    <w:rPr>
+      <w:rFonts w:asciiTheme="majorHAnsi" w:eastAsiaTheme="majorEastAsia" w:hAnsiTheme="majorHAnsi" w:cstheme="majorBidi"/>
+      <w:color w:val="243F60" w:themeColor="accent1" w:themeShade="7F"/>
+      <w:sz w:val="24"/>
+      <w:szCs w:val="24"/>
+    </w:rPr>
+  </w:style>
 </w:styles>
 </file>
 

</xml_diff>